<commit_message>
tutorial -- comments and refinements in conjunction with Melissa
</commit_message>
<xml_diff>
--- a/Tutorials/2013-XSEDE-BigJob/XSEDE2013TutorialProposal.docx
+++ b/Tutorials/2013-XSEDE-BigJob/XSEDE2013TutorialProposal.docx
@@ -1,6 +1,6 @@
 
 <file path=word/document.xml><?xml version="1.0" encoding="utf-8"?>
-<w:document xmlns:wpc="http://schemas.microsoft.com/office/word/2010/wordprocessingCanvas" xmlns:mo="http://schemas.microsoft.com/office/mac/office/2008/main" xmlns:mc="http://schemas.openxmlformats.org/markup-compatibility/2006" xmlns:mv="urn:schemas-microsoft-com:mac:vml" xmlns:o="urn:schemas-microsoft-com:office:office" xmlns:r="http://schemas.openxmlformats.org/officeDocument/2006/relationships" xmlns:m="http://schemas.openxmlformats.org/officeDocument/2006/math" xmlns:v="urn:schemas-microsoft-com:vml" xmlns:wp14="http://schemas.microsoft.com/office/word/2010/wordprocessingDrawing" xmlns:wp="http://schemas.openxmlformats.org/drawingml/2006/wordprocessingDrawing" xmlns:w10="urn:schemas-microsoft-com:office:word" xmlns:w="http://schemas.openxmlformats.org/wordprocessingml/2006/main" xmlns:w14="http://schemas.microsoft.com/office/word/2010/wordml" xmlns:wpg="http://schemas.microsoft.com/office/word/2010/wordprocessingGroup" xmlns:wpi="http://schemas.microsoft.com/office/word/2010/wordprocessingInk" xmlns:wne="http://schemas.microsoft.com/office/word/2006/wordml" xmlns:wps="http://schemas.microsoft.com/office/word/2010/wordprocessingShape" mc:Ignorable="w14 wp14">
+<w:document xmlns:mv="urn:schemas-microsoft-com:mac:vml" xmlns:mo="http://schemas.microsoft.com/office/mac/office/2008/main" xmlns:ve="http://schemas.openxmlformats.org/markup-compatibility/2006" xmlns:o="urn:schemas-microsoft-com:office:office" xmlns:r="http://schemas.openxmlformats.org/officeDocument/2006/relationships" xmlns:m="http://schemas.openxmlformats.org/officeDocument/2006/math" xmlns:v="urn:schemas-microsoft-com:vml" xmlns:w10="urn:schemas-microsoft-com:office:word" xmlns:w="http://schemas.openxmlformats.org/wordprocessingml/2006/main" xmlns:wne="http://schemas.microsoft.com/office/word/2006/wordml" xmlns:wp="http://schemas.openxmlformats.org/drawingml/2006/wordprocessingDrawing">
   <w:body>
     <w:p>
       <w:pPr>
@@ -132,60 +132,258 @@
           <w:color w:val="262626"/>
         </w:rPr>
       </w:pPr>
-      <w:proofErr w:type="spellStart"/>
       <w:r>
         <w:rPr>
           <w:rFonts w:ascii="Helvetica Neue" w:hAnsi="Helvetica Neue" w:cs="Helvetica Neue"/>
           <w:color w:val="262626"/>
         </w:rPr>
-        <w:t>Shantenu</w:t>
-      </w:r>
-      <w:proofErr w:type="spellEnd"/>
-      <w:r>
+        <w:t>Shantenu Jha, RADICAL, Rutgers University</w:t>
+      </w:r>
+    </w:p>
+    <w:p>
+      <w:pPr>
         <w:rPr>
           <w:rFonts w:ascii="Helvetica Neue" w:hAnsi="Helvetica Neue" w:cs="Helvetica Neue"/>
           <w:color w:val="262626"/>
         </w:rPr>
+      </w:pPr>
+      <w:r>
+        <w:rPr>
+          <w:rFonts w:ascii="Helvetica Neue" w:hAnsi="Helvetica Neue" w:cs="Helvetica Neue"/>
+          <w:color w:val="262626"/>
+        </w:rPr>
+        <w:t>Melissa Romanus, RADICAL, Rutgers University</w:t>
+      </w:r>
+    </w:p>
+    <w:p>
+      <w:pPr>
+        <w:rPr>
+          <w:rFonts w:ascii="Helvetica Neue" w:hAnsi="Helvetica Neue" w:cs="Helvetica Neue"/>
+          <w:color w:val="262626"/>
+        </w:rPr>
+      </w:pPr>
+    </w:p>
+    <w:p>
+      <w:pPr>
+        <w:jc w:val="both"/>
+        <w:rPr>
+          <w:rFonts w:asciiTheme="majorHAnsi" w:hAnsiTheme="majorHAnsi" w:cs="CMR9"/>
+        </w:rPr>
+      </w:pPr>
+    </w:p>
+    <w:p>
+      <w:pPr>
+        <w:jc w:val="both"/>
+        <w:rPr>
+          <w:rFonts w:asciiTheme="majorHAnsi" w:hAnsiTheme="majorHAnsi" w:cs="CMR9"/>
+        </w:rPr>
+      </w:pPr>
+      <w:r>
+        <w:rPr>
+          <w:rFonts w:asciiTheme="majorHAnsi" w:hAnsiTheme="majorHAnsi" w:cs="CMR9"/>
+        </w:rPr>
+        <w:t>SAGA-</w:t>
+      </w:r>
+      <w:proofErr w:type="spellStart"/>
+      <w:r>
+        <w:rPr>
+          <w:rFonts w:asciiTheme="majorHAnsi" w:hAnsiTheme="majorHAnsi" w:cs="CMR9"/>
+        </w:rPr>
+        <w:t>BigJob</w:t>
+      </w:r>
+      <w:proofErr w:type="spellEnd"/>
+      <w:r>
+        <w:rPr>
+          <w:rFonts w:asciiTheme="majorHAnsi" w:hAnsiTheme="majorHAnsi" w:cs="CMR9"/>
+        </w:rPr>
         <w:t xml:space="preserve"> </w:t>
       </w:r>
-      <w:proofErr w:type="spellStart"/>
-      <w:r>
+      <w:proofErr w:type="gramStart"/>
+      <w:r>
+        <w:rPr>
+          <w:rFonts w:asciiTheme="majorHAnsi" w:hAnsiTheme="majorHAnsi" w:cs="CMR9"/>
+        </w:rPr>
+        <w:t>provide</w:t>
+      </w:r>
+      <w:proofErr w:type="gramEnd"/>
+      <w:r>
+        <w:rPr>
+          <w:rFonts w:asciiTheme="majorHAnsi" w:hAnsiTheme="majorHAnsi" w:cs="CMR9"/>
+        </w:rPr>
+        <w:t xml:space="preserve"> a framework for running </w:t>
+      </w:r>
+      <w:r>
+        <w:rPr>
+          <w:rFonts w:asciiTheme="majorHAnsi" w:hAnsiTheme="majorHAnsi" w:cs="CMR9"/>
+        </w:rPr>
+        <w:t xml:space="preserve">both very large-scale parallel simulations and </w:t>
+      </w:r>
+      <w:r>
+        <w:rPr>
+          <w:rFonts w:asciiTheme="majorHAnsi" w:hAnsiTheme="majorHAnsi" w:cs="CMR9"/>
+        </w:rPr>
+        <w:t>many small high-throug</w:t>
+      </w:r>
+      <w:r>
+        <w:rPr>
+          <w:rFonts w:asciiTheme="majorHAnsi" w:hAnsiTheme="majorHAnsi" w:cs="CMR9"/>
+        </w:rPr>
+        <w:t xml:space="preserve">hput </w:t>
+      </w:r>
+      <w:r>
+        <w:rPr>
+          <w:rFonts w:asciiTheme="majorHAnsi" w:hAnsiTheme="majorHAnsi" w:cs="CMR9"/>
+        </w:rPr>
+        <w:t>acr</w:t>
+      </w:r>
+      <w:r>
+        <w:rPr>
+          <w:rFonts w:asciiTheme="majorHAnsi" w:hAnsiTheme="majorHAnsi" w:cs="CMR9"/>
+        </w:rPr>
+        <w:t xml:space="preserve">oss a variety of middleware. These applications also may utilize a variety of storage systems when staging data in and out. </w:t>
+      </w:r>
+      <w:r>
+        <w:rPr>
+          <w:rFonts w:asciiTheme="majorHAnsi" w:hAnsiTheme="majorHAnsi" w:cs="CMR9"/>
+        </w:rPr>
+        <w:t xml:space="preserve"> </w:t>
+      </w:r>
+      <w:proofErr w:type="spellStart"/>
+      <w:r>
+        <w:rPr>
+          <w:rFonts w:asciiTheme="majorHAnsi" w:hAnsiTheme="majorHAnsi" w:cs="CMR9"/>
+        </w:rPr>
+        <w:t>BigJob</w:t>
+      </w:r>
+      <w:proofErr w:type="spellEnd"/>
+      <w:r>
+        <w:rPr>
+          <w:rFonts w:asciiTheme="majorHAnsi" w:hAnsiTheme="majorHAnsi" w:cs="CMR9"/>
+        </w:rPr>
+        <w:t xml:space="preserve"> has been used for parameter sweeps, many instances of the same task (ensemble), chained tasks, loosely coupled but distinct tasks, as well as tasks with data or compute dependencies.</w:t>
+      </w:r>
+    </w:p>
+    <w:p>
+      <w:pPr>
+        <w:jc w:val="both"/>
+        <w:rPr>
+          <w:rFonts w:asciiTheme="majorHAnsi" w:hAnsiTheme="majorHAnsi" w:cs="CMR9"/>
+        </w:rPr>
+      </w:pPr>
+    </w:p>
+    <w:p>
+      <w:pPr>
+        <w:jc w:val="both"/>
+        <w:rPr>
+          <w:rFonts w:asciiTheme="majorHAnsi" w:hAnsiTheme="majorHAnsi" w:cs="CMR9"/>
+        </w:rPr>
+      </w:pPr>
+      <w:proofErr w:type="spellStart"/>
+      <w:r>
+        <w:rPr>
+          <w:rFonts w:asciiTheme="majorHAnsi" w:hAnsiTheme="majorHAnsi" w:cs="CMR9"/>
+        </w:rPr>
+        <w:t>BigJob</w:t>
+      </w:r>
+      <w:proofErr w:type="spellEnd"/>
+      <w:r>
+        <w:rPr>
+          <w:rFonts w:asciiTheme="majorHAnsi" w:hAnsiTheme="majorHAnsi" w:cs="CMR9"/>
+        </w:rPr>
+        <w:t xml:space="preserve"> have seen their widest usage across the heterogeneous resources that XSEDE provides. Simple installation into user space on any resource that supports Python &gt;2.6 makes the uptake of </w:t>
+      </w:r>
+      <w:proofErr w:type="spellStart"/>
+      <w:r>
+        <w:rPr>
+          <w:rFonts w:asciiTheme="majorHAnsi" w:hAnsiTheme="majorHAnsi" w:cs="CMR9"/>
+        </w:rPr>
+        <w:t>BigJob</w:t>
+      </w:r>
+      <w:proofErr w:type="spellEnd"/>
+      <w:r>
+        <w:rPr>
+          <w:rFonts w:asciiTheme="majorHAnsi" w:hAnsiTheme="majorHAnsi" w:cs="CMR9"/>
+        </w:rPr>
+        <w:t xml:space="preserve"> virtually</w:t>
+      </w:r>
+      <w:r>
+        <w:rPr>
+          <w:rFonts w:asciiTheme="majorHAnsi" w:hAnsiTheme="majorHAnsi" w:cs="CMR9"/>
+        </w:rPr>
+        <w:t xml:space="preserve"> </w:t>
+      </w:r>
+      <w:proofErr w:type="spellStart"/>
+      <w:r>
+        <w:rPr>
+          <w:rFonts w:asciiTheme="majorHAnsi" w:hAnsiTheme="majorHAnsi" w:cs="CMR9"/>
+        </w:rPr>
+        <w:t>seemless</w:t>
+      </w:r>
+      <w:proofErr w:type="spellEnd"/>
+      <w:r>
+        <w:rPr>
+          <w:rFonts w:asciiTheme="majorHAnsi" w:hAnsiTheme="majorHAnsi" w:cs="CMR9"/>
+        </w:rPr>
+        <w:t>.</w:t>
+      </w:r>
+      <w:r>
+        <w:rPr>
+          <w:rFonts w:asciiTheme="majorHAnsi" w:hAnsiTheme="majorHAnsi" w:cs="CMR9"/>
+        </w:rPr>
+        <w:t xml:space="preserve"> </w:t>
+      </w:r>
+      <w:proofErr w:type="spellStart"/>
+      <w:r>
+        <w:rPr>
+          <w:rFonts w:ascii="Calibri" w:hAnsi="Calibri" w:cs="Consolas"/>
+          <w:color w:val="262626"/>
+        </w:rPr>
+        <w:t>BigJob</w:t>
+      </w:r>
+      <w:proofErr w:type="spellEnd"/>
+      <w:r>
+        <w:rPr>
+          <w:rFonts w:ascii="Calibri" w:hAnsi="Calibri" w:cs="Consolas"/>
+          <w:color w:val="262626"/>
+        </w:rPr>
+        <w:t xml:space="preserve"> supports thousand of jobs (millions of SUs</w:t>
+      </w:r>
+      <w:r>
+        <w:rPr>
+          <w:rFonts w:ascii="Calibri" w:hAnsi="Calibri" w:cs="Consolas"/>
+          <w:color w:val="262626"/>
+        </w:rPr>
+        <w:t>) and</w:t>
+      </w:r>
+      <w:r>
+        <w:rPr>
+          <w:rFonts w:ascii="Calibri" w:hAnsi="Calibri" w:cs="Consolas"/>
+          <w:color w:val="262626"/>
+        </w:rPr>
+        <w:t xml:space="preserve"> has been at the heart of two recent and successful ECSS projects. It has been used by a wi</w:t>
+      </w:r>
+      <w:r>
+        <w:rPr>
+          <w:rFonts w:ascii="Calibri" w:hAnsi="Calibri" w:cs="Consolas"/>
+          <w:color w:val="262626"/>
+        </w:rPr>
+        <w:t xml:space="preserve">de range of application types -- </w:t>
+      </w:r>
+      <w:r>
+        <w:rPr>
+          <w:rFonts w:ascii="Calibri" w:hAnsi="Calibri" w:cs="Consolas"/>
+          <w:color w:val="262626"/>
+        </w:rPr>
+        <w:t>ranging from Computational Chemistry applications (uncoupled ensembles) to loosely coupled applications.</w:t>
+      </w:r>
+    </w:p>
+    <w:p>
+      <w:pPr>
+        <w:jc w:val="both"/>
         <w:rPr>
           <w:rFonts w:ascii="Helvetica Neue" w:hAnsi="Helvetica Neue" w:cs="Helvetica Neue"/>
           <w:color w:val="262626"/>
         </w:rPr>
-        <w:t>Jha</w:t>
-      </w:r>
-      <w:proofErr w:type="spellEnd"/>
-      <w:r>
-        <w:rPr>
-          <w:rFonts w:ascii="Helvetica Neue" w:hAnsi="Helvetica Neue" w:cs="Helvetica Neue"/>
-          <w:color w:val="262626"/>
-        </w:rPr>
-        <w:t>, RADICAL, Rutgers University</w:t>
-      </w:r>
-    </w:p>
-    <w:p>
-      <w:pPr>
-        <w:rPr>
-          <w:rFonts w:ascii="Helvetica Neue" w:hAnsi="Helvetica Neue" w:cs="Helvetica Neue"/>
-          <w:color w:val="262626"/>
-        </w:rPr>
-      </w:pPr>
-      <w:r>
-        <w:rPr>
-          <w:rFonts w:ascii="Helvetica Neue" w:hAnsi="Helvetica Neue" w:cs="Helvetica Neue"/>
-          <w:color w:val="262626"/>
-        </w:rPr>
-        <w:t>Melissa Romanus, RADICAL, Rutgers University</w:t>
-      </w:r>
-    </w:p>
-    <w:p>
-      <w:pPr>
-        <w:rPr>
-          <w:rFonts w:ascii="Helvetica Neue" w:hAnsi="Helvetica Neue" w:cs="Helvetica Neue"/>
-          <w:color w:val="262626"/>
-        </w:rPr>
       </w:pPr>
     </w:p>
     <w:p>
@@ -195,11 +393,27 @@
           <w:rFonts w:asciiTheme="majorHAnsi" w:hAnsiTheme="majorHAnsi" w:cs="CMR9"/>
         </w:rPr>
       </w:pPr>
+      <w:proofErr w:type="spellStart"/>
       <w:r>
         <w:rPr>
           <w:rFonts w:asciiTheme="majorHAnsi" w:hAnsiTheme="majorHAnsi" w:cs="Helvetica Neue"/>
           <w:color w:val="262626"/>
         </w:rPr>
+        <w:t>BigJob</w:t>
+      </w:r>
+      <w:proofErr w:type="spellEnd"/>
+      <w:r>
+        <w:rPr>
+          <w:rFonts w:asciiTheme="majorHAnsi" w:hAnsiTheme="majorHAnsi" w:cs="Helvetica Neue"/>
+          <w:color w:val="262626"/>
+        </w:rPr>
+        <w:t xml:space="preserve"> is a reference implementation of the P* Model of Pilot-Jobs. </w:t>
+      </w:r>
+      <w:r>
+        <w:rPr>
+          <w:rFonts w:asciiTheme="majorHAnsi" w:hAnsiTheme="majorHAnsi" w:cs="Helvetica Neue"/>
+          <w:color w:val="262626"/>
+        </w:rPr>
         <w:t xml:space="preserve">Pilot-Jobs support the decoupling of workload submission from resource assignment. </w:t>
       </w:r>
       <w:proofErr w:type="spellStart"/>
@@ -208,7 +422,7 @@
           <w:rFonts w:asciiTheme="majorHAnsi" w:hAnsiTheme="majorHAnsi" w:cs="Helvetica Neue"/>
           <w:color w:val="262626"/>
         </w:rPr>
-        <w:t>Analagous</w:t>
+        <w:t>BigJob</w:t>
       </w:r>
       <w:proofErr w:type="spellEnd"/>
       <w:r>
@@ -216,14 +430,39 @@
           <w:rFonts w:asciiTheme="majorHAnsi" w:hAnsiTheme="majorHAnsi" w:cs="Helvetica Neue"/>
           <w:color w:val="262626"/>
         </w:rPr>
-        <w:t xml:space="preserve"> to Pilot-Jobs, the concept of Pilot-Data was born out of a rigorous P* model for Pilot-Abstractions. </w:t>
-      </w:r>
+        <w:t xml:space="preserve"> and its data-management layer (</w:t>
+      </w:r>
+      <w:proofErr w:type="spellStart"/>
       <w:r>
         <w:rPr>
           <w:rFonts w:asciiTheme="majorHAnsi" w:hAnsiTheme="majorHAnsi" w:cs="Helvetica Neue"/>
           <w:color w:val="262626"/>
         </w:rPr>
-        <w:t>Pilot-Jobs and Pilot-Data address the fundamental challenges of co-placement and scheduling of data and compute in heterogeneous and distributed environments with interoperability and extensibility as first-order concerns.</w:t>
+        <w:t>BigData</w:t>
+      </w:r>
+      <w:proofErr w:type="spellEnd"/>
+      <w:proofErr w:type="gramStart"/>
+      <w:r>
+        <w:rPr>
+          <w:rFonts w:asciiTheme="majorHAnsi" w:hAnsiTheme="majorHAnsi" w:cs="Helvetica Neue"/>
+          <w:color w:val="262626"/>
+        </w:rPr>
+        <w:t xml:space="preserve">) </w:t>
+      </w:r>
+      <w:r>
+        <w:rPr>
+          <w:rFonts w:asciiTheme="majorHAnsi" w:hAnsiTheme="majorHAnsi" w:cs="Helvetica Neue"/>
+          <w:color w:val="262626"/>
+        </w:rPr>
+        <w:t xml:space="preserve"> address</w:t>
+      </w:r>
+      <w:proofErr w:type="gramEnd"/>
+      <w:r>
+        <w:rPr>
+          <w:rFonts w:asciiTheme="majorHAnsi" w:hAnsiTheme="majorHAnsi" w:cs="Helvetica Neue"/>
+          <w:color w:val="262626"/>
+        </w:rPr>
+        <w:t xml:space="preserve"> the fundamental challenges of co-placement and scheduling of data and compute in heterogeneous and distributed environments with interoperability and extensibility as first-order concerns.</w:t>
       </w:r>
       <w:r>
         <w:rPr>
@@ -236,7 +475,8 @@
       <w:pPr>
         <w:jc w:val="both"/>
         <w:rPr>
-          <w:rFonts w:asciiTheme="majorHAnsi" w:hAnsiTheme="majorHAnsi" w:cs="CMR9"/>
+          <w:rFonts w:asciiTheme="majorHAnsi" w:hAnsiTheme="majorHAnsi" w:cs="Helvetica Neue"/>
+          <w:color w:val="262626"/>
         </w:rPr>
       </w:pPr>
     </w:p>
@@ -244,269 +484,24 @@
       <w:pPr>
         <w:jc w:val="both"/>
         <w:rPr>
-          <w:rFonts w:asciiTheme="majorHAnsi" w:hAnsiTheme="majorHAnsi" w:cs="CMR9"/>
-        </w:rPr>
-      </w:pPr>
-      <w:r>
-        <w:rPr>
-          <w:rFonts w:asciiTheme="majorHAnsi" w:hAnsiTheme="majorHAnsi" w:cs="CMR9"/>
-        </w:rPr>
-        <w:t>SAGA-</w:t>
-      </w:r>
-      <w:proofErr w:type="spellStart"/>
-      <w:r>
-        <w:rPr>
-          <w:rFonts w:asciiTheme="majorHAnsi" w:hAnsiTheme="majorHAnsi" w:cs="CMR9"/>
+          <w:rFonts w:asciiTheme="majorHAnsi" w:hAnsiTheme="majorHAnsi" w:cs="Helvetica Neue"/>
+          <w:color w:val="262626"/>
+        </w:rPr>
+      </w:pPr>
+      <w:r>
+        <w:rPr>
+          <w:rFonts w:asciiTheme="majorHAnsi" w:hAnsiTheme="majorHAnsi" w:cs="Helvetica Neue"/>
+          <w:color w:val="262626"/>
+        </w:rPr>
+        <w:t xml:space="preserve">We present a half-day introductory tutorial to using </w:t>
+      </w:r>
+      <w:proofErr w:type="spellStart"/>
+      <w:r>
+        <w:rPr>
+          <w:rFonts w:asciiTheme="majorHAnsi" w:hAnsiTheme="majorHAnsi" w:cs="Helvetica Neue"/>
+          <w:color w:val="262626"/>
         </w:rPr>
         <w:t>BigJob</w:t>
-      </w:r>
-      <w:proofErr w:type="spellEnd"/>
-      <w:r>
-        <w:rPr>
-          <w:rFonts w:asciiTheme="majorHAnsi" w:hAnsiTheme="majorHAnsi" w:cs="CMR9"/>
-        </w:rPr>
-        <w:t xml:space="preserve"> and </w:t>
-      </w:r>
-      <w:proofErr w:type="spellStart"/>
-      <w:r>
-        <w:rPr>
-          <w:rFonts w:asciiTheme="majorHAnsi" w:hAnsiTheme="majorHAnsi" w:cs="CMR9"/>
-        </w:rPr>
-        <w:t>BigData</w:t>
-      </w:r>
-      <w:proofErr w:type="spellEnd"/>
-      <w:r>
-        <w:rPr>
-          <w:rFonts w:asciiTheme="majorHAnsi" w:hAnsiTheme="majorHAnsi" w:cs="CMR9"/>
-        </w:rPr>
-        <w:t xml:space="preserve"> provide a framework for running </w:t>
-      </w:r>
-      <w:r>
-        <w:rPr>
-          <w:rFonts w:asciiTheme="majorHAnsi" w:hAnsiTheme="majorHAnsi" w:cs="CMR9"/>
-        </w:rPr>
-        <w:t xml:space="preserve">both very large-scale parallel simulations and </w:t>
-      </w:r>
-      <w:r>
-        <w:rPr>
-          <w:rFonts w:asciiTheme="majorHAnsi" w:hAnsiTheme="majorHAnsi" w:cs="CMR9"/>
-        </w:rPr>
-        <w:t>many small high-throug</w:t>
-      </w:r>
-      <w:r>
-        <w:rPr>
-          <w:rFonts w:asciiTheme="majorHAnsi" w:hAnsiTheme="majorHAnsi" w:cs="CMR9"/>
-        </w:rPr>
-        <w:t xml:space="preserve">hput </w:t>
-      </w:r>
-      <w:r>
-        <w:rPr>
-          <w:rFonts w:asciiTheme="majorHAnsi" w:hAnsiTheme="majorHAnsi" w:cs="CMR9"/>
-        </w:rPr>
-        <w:t>acr</w:t>
-      </w:r>
-      <w:r>
-        <w:rPr>
-          <w:rFonts w:asciiTheme="majorHAnsi" w:hAnsiTheme="majorHAnsi" w:cs="CMR9"/>
-        </w:rPr>
-        <w:t xml:space="preserve">oss a variety of middleware. These applications also may utilize a variety of storage systems when staging data in and out. </w:t>
-      </w:r>
-      <w:r>
-        <w:rPr>
-          <w:rFonts w:asciiTheme="majorHAnsi" w:hAnsiTheme="majorHAnsi" w:cs="CMR9"/>
-        </w:rPr>
-        <w:t xml:space="preserve"> </w:t>
-      </w:r>
-      <w:proofErr w:type="spellStart"/>
-      <w:r>
-        <w:rPr>
-          <w:rFonts w:asciiTheme="majorHAnsi" w:hAnsiTheme="majorHAnsi" w:cs="CMR9"/>
-        </w:rPr>
-        <w:t>BigJob</w:t>
-      </w:r>
-      <w:proofErr w:type="spellEnd"/>
-      <w:r>
-        <w:rPr>
-          <w:rFonts w:asciiTheme="majorHAnsi" w:hAnsiTheme="majorHAnsi" w:cs="CMR9"/>
-        </w:rPr>
-        <w:t xml:space="preserve"> has been used for parameter sweeps, many instances of the same task (ensemble), chained tasks, loosely coupled but distinct tasks, as well as tasks with data or compute dependencies.</w:t>
-      </w:r>
-    </w:p>
-    <w:p>
-      <w:pPr>
-        <w:jc w:val="both"/>
-        <w:rPr>
-          <w:rFonts w:asciiTheme="majorHAnsi" w:hAnsiTheme="majorHAnsi" w:cs="CMR9"/>
-        </w:rPr>
-      </w:pPr>
-    </w:p>
-    <w:p>
-      <w:pPr>
-        <w:jc w:val="both"/>
-        <w:rPr>
-          <w:rFonts w:asciiTheme="majorHAnsi" w:hAnsiTheme="majorHAnsi" w:cs="CMR9"/>
-        </w:rPr>
-      </w:pPr>
-      <w:proofErr w:type="spellStart"/>
-      <w:r>
-        <w:rPr>
-          <w:rFonts w:asciiTheme="majorHAnsi" w:hAnsiTheme="majorHAnsi" w:cs="CMR9"/>
-        </w:rPr>
-        <w:t>BigJob</w:t>
-      </w:r>
-      <w:proofErr w:type="spellEnd"/>
-      <w:r>
-        <w:rPr>
-          <w:rFonts w:asciiTheme="majorHAnsi" w:hAnsiTheme="majorHAnsi" w:cs="CMR9"/>
-        </w:rPr>
-        <w:t xml:space="preserve"> and </w:t>
-      </w:r>
-      <w:proofErr w:type="spellStart"/>
-      <w:r>
-        <w:rPr>
-          <w:rFonts w:asciiTheme="majorHAnsi" w:hAnsiTheme="majorHAnsi" w:cs="CMR9"/>
-        </w:rPr>
-        <w:t>BigData</w:t>
-      </w:r>
-      <w:proofErr w:type="spellEnd"/>
-      <w:r>
-        <w:rPr>
-          <w:rFonts w:asciiTheme="majorHAnsi" w:hAnsiTheme="majorHAnsi" w:cs="CMR9"/>
-        </w:rPr>
-        <w:t xml:space="preserve"> have seen their widest usage across the heterogeneous resources that XSEDE provides. Simple installation into user space on any resource that supports Python &gt;2.6 makes the uptake of </w:t>
-      </w:r>
-      <w:proofErr w:type="spellStart"/>
-      <w:r>
-        <w:rPr>
-          <w:rFonts w:asciiTheme="majorHAnsi" w:hAnsiTheme="majorHAnsi" w:cs="CMR9"/>
-        </w:rPr>
-        <w:t>BigJob</w:t>
-      </w:r>
-      <w:proofErr w:type="spellEnd"/>
-      <w:r>
-        <w:rPr>
-          <w:rFonts w:asciiTheme="majorHAnsi" w:hAnsiTheme="majorHAnsi" w:cs="CMR9"/>
-        </w:rPr>
-        <w:t xml:space="preserve"> virtually</w:t>
-      </w:r>
-      <w:r>
-        <w:rPr>
-          <w:rFonts w:asciiTheme="majorHAnsi" w:hAnsiTheme="majorHAnsi" w:cs="CMR9"/>
-        </w:rPr>
-        <w:t xml:space="preserve"> </w:t>
-      </w:r>
-      <w:proofErr w:type="spellStart"/>
-      <w:r>
-        <w:rPr>
-          <w:rFonts w:asciiTheme="majorHAnsi" w:hAnsiTheme="majorHAnsi" w:cs="CMR9"/>
-        </w:rPr>
-        <w:t>seemless</w:t>
-      </w:r>
-      <w:proofErr w:type="spellEnd"/>
-      <w:r>
-        <w:rPr>
-          <w:rFonts w:asciiTheme="majorHAnsi" w:hAnsiTheme="majorHAnsi" w:cs="CMR9"/>
-        </w:rPr>
-        <w:t>.</w:t>
-      </w:r>
-      <w:r>
-        <w:rPr>
-          <w:rFonts w:asciiTheme="majorHAnsi" w:hAnsiTheme="majorHAnsi" w:cs="CMR9"/>
-        </w:rPr>
-        <w:t xml:space="preserve"> </w:t>
-      </w:r>
-      <w:proofErr w:type="spellStart"/>
-      <w:r>
-        <w:rPr>
-          <w:rFonts w:ascii="Calibri" w:hAnsi="Calibri" w:cs="Consolas"/>
-          <w:color w:val="262626"/>
-        </w:rPr>
-        <w:t>BigJob</w:t>
-      </w:r>
-      <w:proofErr w:type="spellEnd"/>
-      <w:r>
-        <w:rPr>
-          <w:rFonts w:ascii="Calibri" w:hAnsi="Calibri" w:cs="Consolas"/>
-          <w:color w:val="262626"/>
-        </w:rPr>
-        <w:t xml:space="preserve"> supports thousand of jobs (millions of SUs</w:t>
-      </w:r>
-      <w:r>
-        <w:rPr>
-          <w:rFonts w:ascii="Calibri" w:hAnsi="Calibri" w:cs="Consolas"/>
-          <w:color w:val="262626"/>
-        </w:rPr>
-        <w:t>) and</w:t>
-      </w:r>
-      <w:r>
-        <w:rPr>
-          <w:rFonts w:ascii="Calibri" w:hAnsi="Calibri" w:cs="Consolas"/>
-          <w:color w:val="262626"/>
-        </w:rPr>
-        <w:t xml:space="preserve"> has been at the heart of two recent and successful ECSS projects. It has been used by a wi</w:t>
-      </w:r>
-      <w:r>
-        <w:rPr>
-          <w:rFonts w:ascii="Calibri" w:hAnsi="Calibri" w:cs="Consolas"/>
-          <w:color w:val="262626"/>
-        </w:rPr>
-        <w:t xml:space="preserve">de range of application types -- </w:t>
-      </w:r>
-      <w:r>
-        <w:rPr>
-          <w:rFonts w:ascii="Calibri" w:hAnsi="Calibri" w:cs="Consolas"/>
-          <w:color w:val="262626"/>
-        </w:rPr>
-        <w:t>ranging from Computational Chemistry applications (uncoupled ensembles) to loosely coupled applications.</w:t>
-      </w:r>
-    </w:p>
-    <w:p>
-      <w:pPr>
-        <w:jc w:val="both"/>
-        <w:rPr>
-          <w:rFonts w:ascii="Helvetica Neue" w:hAnsi="Helvetica Neue" w:cs="Helvetica Neue"/>
-          <w:color w:val="262626"/>
-        </w:rPr>
-      </w:pPr>
-    </w:p>
-    <w:p>
-      <w:pPr>
-        <w:jc w:val="both"/>
-        <w:rPr>
-          <w:rFonts w:asciiTheme="majorHAnsi" w:hAnsiTheme="majorHAnsi" w:cs="Helvetica Neue"/>
-          <w:color w:val="262626"/>
-        </w:rPr>
-      </w:pPr>
-      <w:r>
-        <w:rPr>
-          <w:rFonts w:asciiTheme="majorHAnsi" w:hAnsiTheme="majorHAnsi" w:cs="Helvetica Neue"/>
-          <w:color w:val="262626"/>
-        </w:rPr>
-        <w:t xml:space="preserve">We present a half-day introductory tutorial to using </w:t>
-      </w:r>
-      <w:proofErr w:type="spellStart"/>
-      <w:r>
-        <w:rPr>
-          <w:rFonts w:asciiTheme="majorHAnsi" w:hAnsiTheme="majorHAnsi" w:cs="Helvetica Neue"/>
-          <w:color w:val="262626"/>
-        </w:rPr>
-        <w:t>BigJob</w:t>
-      </w:r>
-      <w:proofErr w:type="spellEnd"/>
-      <w:r>
-        <w:rPr>
-          <w:rFonts w:asciiTheme="majorHAnsi" w:hAnsiTheme="majorHAnsi" w:cs="Helvetica Neue"/>
-          <w:color w:val="262626"/>
-        </w:rPr>
-        <w:t xml:space="preserve"> and </w:t>
-      </w:r>
-      <w:proofErr w:type="spellStart"/>
-      <w:r>
-        <w:rPr>
-          <w:rFonts w:asciiTheme="majorHAnsi" w:hAnsiTheme="majorHAnsi" w:cs="Helvetica Neue"/>
-          <w:color w:val="262626"/>
-        </w:rPr>
-        <w:t>BigData</w:t>
       </w:r>
       <w:proofErr w:type="spellEnd"/>
       <w:r>
@@ -574,7 +569,7 @@
           <w:color w:val="1A1A1A"/>
         </w:rPr>
       </w:pPr>
-      <w:hyperlink r:id="rId5" w:history="1">
+      <w:hyperlink r:id="rId4" w:history="1">
         <w:r>
           <w:rPr>
             <w:rStyle w:val="Hyperlink"/>
@@ -680,7 +675,6 @@
           <w:sz w:val="26"/>
           <w:szCs w:val="26"/>
         </w:rPr>
-        <w:lastRenderedPageBreak/>
         <w:t>Agenda:</w:t>
       </w:r>
     </w:p>
@@ -778,23 +772,7 @@
           <w:rFonts w:ascii="Consolas" w:hAnsi="Consolas" w:cs="Consolas"/>
           <w:color w:val="262626"/>
         </w:rPr>
-        <w:t>BigJob</w:t>
-      </w:r>
-      <w:proofErr w:type="spellEnd"/>
-      <w:r>
-        <w:rPr>
-          <w:rFonts w:ascii="Consolas" w:hAnsi="Consolas" w:cs="Consolas"/>
-          <w:color w:val="262626"/>
-        </w:rPr>
-        <w:t>/</w:t>
-      </w:r>
-      <w:proofErr w:type="spellStart"/>
-      <w:r>
-        <w:rPr>
-          <w:rFonts w:ascii="Consolas" w:hAnsi="Consolas" w:cs="Consolas"/>
-          <w:color w:val="262626"/>
-        </w:rPr>
-        <w:t>BigData</w:t>
+        <w:t>BigJob/BigData</w:t>
       </w:r>
       <w:proofErr w:type="spellEnd"/>
     </w:p>
@@ -822,23 +800,7 @@
           <w:rFonts w:ascii="Consolas" w:hAnsi="Consolas" w:cs="Consolas"/>
           <w:color w:val="262626"/>
         </w:rPr>
-        <w:t>BigJob</w:t>
-      </w:r>
-      <w:proofErr w:type="spellEnd"/>
-      <w:r>
-        <w:rPr>
-          <w:rFonts w:ascii="Consolas" w:hAnsi="Consolas" w:cs="Consolas"/>
-          <w:color w:val="262626"/>
-        </w:rPr>
-        <w:t>/</w:t>
-      </w:r>
-      <w:proofErr w:type="spellStart"/>
-      <w:r>
-        <w:rPr>
-          <w:rFonts w:ascii="Consolas" w:hAnsi="Consolas" w:cs="Consolas"/>
-          <w:color w:val="262626"/>
-        </w:rPr>
-        <w:t>BigData</w:t>
+        <w:t>BigJob/BigData</w:t>
       </w:r>
       <w:proofErr w:type="spellEnd"/>
       <w:r>
@@ -952,8 +914,7 @@
     </w:p>
     <w:sectPr>
       <w:pgSz w:w="12240" w:h="15840"/>
-      <w:pgMar w:top="1440" w:right="1800" w:bottom="1440" w:left="1800" w:header="720" w:footer="720" w:gutter="0"/>
-      <w:cols w:space="720"/>
+      <w:pgMar w:top="1440" w:right="1800" w:bottom="1440" w:left="1800" w:gutter="0"/>
       <w:docGrid w:linePitch="360"/>
     </w:sectPr>
   </w:body>
@@ -961,7 +922,7 @@
 </file>
 
 <file path=word/styles.xml><?xml version="1.0" encoding="utf-8"?>
-<w:styles xmlns:mc="http://schemas.openxmlformats.org/markup-compatibility/2006" xmlns:r="http://schemas.openxmlformats.org/officeDocument/2006/relationships" xmlns:w="http://schemas.openxmlformats.org/wordprocessingml/2006/main" xmlns:w14="http://schemas.microsoft.com/office/word/2010/wordml" mc:Ignorable="w14">
+<w:styles xmlns:r="http://schemas.openxmlformats.org/officeDocument/2006/relationships" xmlns:w="http://schemas.openxmlformats.org/wordprocessingml/2006/main">
   <w:docDefaults>
     <w:rPrDefault>
       <w:rPr>
@@ -1115,18 +1076,18 @@
   <w:style w:type="paragraph" w:default="1" w:styleId="Normal">
     <w:name w:val="Normal"/>
     <w:qFormat/>
+    <w:rsid w:val="007941C6"/>
   </w:style>
   <w:style w:type="character" w:default="1" w:styleId="DefaultParagraphFont">
     <w:name w:val="Default Paragraph Font"/>
-    <w:uiPriority w:val="1"/>
     <w:semiHidden/>
     <w:unhideWhenUsed/>
   </w:style>
   <w:style w:type="table" w:default="1" w:styleId="TableNormal">
     <w:name w:val="Normal Table"/>
-    <w:uiPriority w:val="99"/>
     <w:semiHidden/>
     <w:unhideWhenUsed/>
+    <w:qFormat/>
     <w:tblPr>
       <w:tblInd w:w="0" w:type="dxa"/>
       <w:tblCellMar>
@@ -1139,7 +1100,6 @@
   </w:style>
   <w:style w:type="numbering" w:default="1" w:styleId="NoList">
     <w:name w:val="No List"/>
-    <w:uiPriority w:val="99"/>
     <w:semiHidden/>
     <w:unhideWhenUsed/>
   </w:style>

</xml_diff>

<commit_message>
Tutorial commits for peer review
</commit_message>
<xml_diff>
--- a/Tutorials/2013-XSEDE-BigJob/XSEDE2013TutorialProposal.docx
+++ b/Tutorials/2013-XSEDE-BigJob/XSEDE2013TutorialProposal.docx
@@ -1,6 +1,6 @@
 
 <file path=word/document.xml><?xml version="1.0" encoding="utf-8"?>
-<w:document xmlns:mv="urn:schemas-microsoft-com:mac:vml" xmlns:mo="http://schemas.microsoft.com/office/mac/office/2008/main" xmlns:ve="http://schemas.openxmlformats.org/markup-compatibility/2006" xmlns:o="urn:schemas-microsoft-com:office:office" xmlns:r="http://schemas.openxmlformats.org/officeDocument/2006/relationships" xmlns:m="http://schemas.openxmlformats.org/officeDocument/2006/math" xmlns:v="urn:schemas-microsoft-com:vml" xmlns:w10="urn:schemas-microsoft-com:office:word" xmlns:w="http://schemas.openxmlformats.org/wordprocessingml/2006/main" xmlns:wne="http://schemas.microsoft.com/office/word/2006/wordml" xmlns:wp="http://schemas.openxmlformats.org/drawingml/2006/wordprocessingDrawing">
+<w:document xmlns:wpc="http://schemas.microsoft.com/office/word/2010/wordprocessingCanvas" xmlns:mo="http://schemas.microsoft.com/office/mac/office/2008/main" xmlns:mc="http://schemas.openxmlformats.org/markup-compatibility/2006" xmlns:mv="urn:schemas-microsoft-com:mac:vml" xmlns:o="urn:schemas-microsoft-com:office:office" xmlns:r="http://schemas.openxmlformats.org/officeDocument/2006/relationships" xmlns:m="http://schemas.openxmlformats.org/officeDocument/2006/math" xmlns:v="urn:schemas-microsoft-com:vml" xmlns:wp14="http://schemas.microsoft.com/office/word/2010/wordprocessingDrawing" xmlns:wp="http://schemas.openxmlformats.org/drawingml/2006/wordprocessingDrawing" xmlns:w10="urn:schemas-microsoft-com:office:word" xmlns:w="http://schemas.openxmlformats.org/wordprocessingml/2006/main" xmlns:w14="http://schemas.microsoft.com/office/word/2010/wordml" xmlns:wpg="http://schemas.microsoft.com/office/word/2010/wordprocessingGroup" xmlns:wpi="http://schemas.microsoft.com/office/word/2010/wordprocessingInk" xmlns:wne="http://schemas.microsoft.com/office/word/2006/wordml" xmlns:wps="http://schemas.microsoft.com/office/word/2010/wordprocessingShape" mc:Ignorable="w14 wp14">
   <w:body>
     <w:p>
       <w:pPr>
@@ -196,51 +196,113 @@
         <w:rPr>
           <w:rFonts w:asciiTheme="majorHAnsi" w:hAnsiTheme="majorHAnsi" w:cs="CMR9"/>
         </w:rPr>
+        <w:t xml:space="preserve"> provide</w:t>
+      </w:r>
+      <w:r>
+        <w:rPr>
+          <w:rFonts w:asciiTheme="majorHAnsi" w:hAnsiTheme="majorHAnsi" w:cs="CMR9"/>
+        </w:rPr>
+        <w:t>s</w:t>
+      </w:r>
+      <w:r>
+        <w:rPr>
+          <w:rFonts w:asciiTheme="majorHAnsi" w:hAnsiTheme="majorHAnsi" w:cs="CMR9"/>
+        </w:rPr>
+        <w:t xml:space="preserve"> a framework for running </w:t>
+      </w:r>
+      <w:r>
+        <w:rPr>
+          <w:rFonts w:asciiTheme="majorHAnsi" w:hAnsiTheme="majorHAnsi" w:cs="CMR9"/>
+        </w:rPr>
+        <w:t xml:space="preserve">both very large-scale parallel simulations and </w:t>
+      </w:r>
+      <w:r>
+        <w:rPr>
+          <w:rFonts w:asciiTheme="majorHAnsi" w:hAnsiTheme="majorHAnsi" w:cs="CMR9"/>
+        </w:rPr>
+        <w:t>many small high-throug</w:t>
+      </w:r>
+      <w:r>
+        <w:rPr>
+          <w:rFonts w:asciiTheme="majorHAnsi" w:hAnsiTheme="majorHAnsi" w:cs="CMR9"/>
+        </w:rPr>
+        <w:t xml:space="preserve">hput </w:t>
+      </w:r>
+      <w:r>
+        <w:rPr>
+          <w:rFonts w:asciiTheme="majorHAnsi" w:hAnsiTheme="majorHAnsi" w:cs="CMR9"/>
+        </w:rPr>
+        <w:t>acr</w:t>
+      </w:r>
+      <w:r>
+        <w:rPr>
+          <w:rFonts w:asciiTheme="majorHAnsi" w:hAnsiTheme="majorHAnsi" w:cs="CMR9"/>
+        </w:rPr>
+        <w:t xml:space="preserve">oss a variety of middleware. These applications also may utilize a variety of storage systems when staging data in and out. </w:t>
+      </w:r>
+      <w:r>
+        <w:rPr>
+          <w:rFonts w:asciiTheme="majorHAnsi" w:hAnsiTheme="majorHAnsi" w:cs="CMR9"/>
+        </w:rPr>
         <w:t xml:space="preserve"> </w:t>
       </w:r>
-      <w:proofErr w:type="gramStart"/>
-      <w:r>
-        <w:rPr>
-          <w:rFonts w:asciiTheme="majorHAnsi" w:hAnsiTheme="majorHAnsi" w:cs="CMR9"/>
-        </w:rPr>
-        <w:t>provide</w:t>
-      </w:r>
-      <w:proofErr w:type="gramEnd"/>
-      <w:r>
-        <w:rPr>
-          <w:rFonts w:asciiTheme="majorHAnsi" w:hAnsiTheme="majorHAnsi" w:cs="CMR9"/>
-        </w:rPr>
-        <w:t xml:space="preserve"> a framework for running </w:t>
-      </w:r>
-      <w:r>
-        <w:rPr>
-          <w:rFonts w:asciiTheme="majorHAnsi" w:hAnsiTheme="majorHAnsi" w:cs="CMR9"/>
-        </w:rPr>
-        <w:t xml:space="preserve">both very large-scale parallel simulations and </w:t>
-      </w:r>
-      <w:r>
-        <w:rPr>
-          <w:rFonts w:asciiTheme="majorHAnsi" w:hAnsiTheme="majorHAnsi" w:cs="CMR9"/>
-        </w:rPr>
-        <w:t>many small high-throug</w:t>
-      </w:r>
-      <w:r>
-        <w:rPr>
-          <w:rFonts w:asciiTheme="majorHAnsi" w:hAnsiTheme="majorHAnsi" w:cs="CMR9"/>
-        </w:rPr>
-        <w:t xml:space="preserve">hput </w:t>
-      </w:r>
-      <w:r>
-        <w:rPr>
-          <w:rFonts w:asciiTheme="majorHAnsi" w:hAnsiTheme="majorHAnsi" w:cs="CMR9"/>
-        </w:rPr>
-        <w:t>acr</w:t>
-      </w:r>
-      <w:r>
-        <w:rPr>
-          <w:rFonts w:asciiTheme="majorHAnsi" w:hAnsiTheme="majorHAnsi" w:cs="CMR9"/>
-        </w:rPr>
-        <w:t xml:space="preserve">oss a variety of middleware. These applications also may utilize a variety of storage systems when staging data in and out. </w:t>
+      <w:proofErr w:type="spellStart"/>
+      <w:r>
+        <w:rPr>
+          <w:rFonts w:asciiTheme="majorHAnsi" w:hAnsiTheme="majorHAnsi" w:cs="CMR9"/>
+        </w:rPr>
+        <w:t>BigJob</w:t>
+      </w:r>
+      <w:proofErr w:type="spellEnd"/>
+      <w:r>
+        <w:rPr>
+          <w:rFonts w:asciiTheme="majorHAnsi" w:hAnsiTheme="majorHAnsi" w:cs="CMR9"/>
+        </w:rPr>
+        <w:t xml:space="preserve"> has been used for parameter sweeps, many instances of the same task (ensemble), chained tasks, loosely coupled but distinct tasks, as well as tasks with data or compute dependencies.</w:t>
+      </w:r>
+    </w:p>
+    <w:p>
+      <w:pPr>
+        <w:jc w:val="both"/>
+        <w:rPr>
+          <w:rFonts w:asciiTheme="majorHAnsi" w:hAnsiTheme="majorHAnsi" w:cs="CMR9"/>
+        </w:rPr>
+      </w:pPr>
+    </w:p>
+    <w:p>
+      <w:pPr>
+        <w:jc w:val="both"/>
+        <w:rPr>
+          <w:rFonts w:asciiTheme="majorHAnsi" w:hAnsiTheme="majorHAnsi" w:cs="CMR9"/>
+        </w:rPr>
+      </w:pPr>
+      <w:proofErr w:type="spellStart"/>
+      <w:r>
+        <w:rPr>
+          <w:rFonts w:asciiTheme="majorHAnsi" w:hAnsiTheme="majorHAnsi" w:cs="CMR9"/>
+        </w:rPr>
+        <w:t>BigJob</w:t>
+      </w:r>
+      <w:proofErr w:type="spellEnd"/>
+      <w:r>
+        <w:rPr>
+          <w:rFonts w:asciiTheme="majorHAnsi" w:hAnsiTheme="majorHAnsi" w:cs="CMR9"/>
+        </w:rPr>
+        <w:t xml:space="preserve"> have seen their widest usage across the heterogeneous resources that XSEDE provides. Simple installation into user space on any resource that supports Python &gt;2.6 makes the uptake of </w:t>
+      </w:r>
+      <w:proofErr w:type="spellStart"/>
+      <w:r>
+        <w:rPr>
+          <w:rFonts w:asciiTheme="majorHAnsi" w:hAnsiTheme="majorHAnsi" w:cs="CMR9"/>
+        </w:rPr>
+        <w:t>BigJob</w:t>
+      </w:r>
+      <w:proofErr w:type="spellEnd"/>
+      <w:r>
+        <w:rPr>
+          <w:rFonts w:asciiTheme="majorHAnsi" w:hAnsiTheme="majorHAnsi" w:cs="CMR9"/>
+        </w:rPr>
+        <w:t xml:space="preserve"> virtually</w:t>
       </w:r>
       <w:r>
         <w:rPr>
@@ -253,21 +315,72 @@
         <w:rPr>
           <w:rFonts w:asciiTheme="majorHAnsi" w:hAnsiTheme="majorHAnsi" w:cs="CMR9"/>
         </w:rPr>
+        <w:t>seemless</w:t>
+      </w:r>
+      <w:proofErr w:type="spellEnd"/>
+      <w:r>
+        <w:rPr>
+          <w:rFonts w:asciiTheme="majorHAnsi" w:hAnsiTheme="majorHAnsi" w:cs="CMR9"/>
+        </w:rPr>
+        <w:t>.</w:t>
+      </w:r>
+      <w:r>
+        <w:rPr>
+          <w:rFonts w:asciiTheme="majorHAnsi" w:hAnsiTheme="majorHAnsi" w:cs="CMR9"/>
+        </w:rPr>
+        <w:t xml:space="preserve"> </w:t>
+      </w:r>
+      <w:proofErr w:type="spellStart"/>
+      <w:r>
+        <w:rPr>
+          <w:rFonts w:ascii="Calibri" w:hAnsi="Calibri" w:cs="Consolas"/>
+          <w:color w:val="262626"/>
+        </w:rPr>
         <w:t>BigJob</w:t>
       </w:r>
       <w:proofErr w:type="spellEnd"/>
       <w:r>
         <w:rPr>
-          <w:rFonts w:asciiTheme="majorHAnsi" w:hAnsiTheme="majorHAnsi" w:cs="CMR9"/>
-        </w:rPr>
-        <w:t xml:space="preserve"> has been used for parameter sweeps, many instances of the same task (ensemble), chained tasks, loosely coupled but distinct tasks, as well as tasks with data or compute dependencies.</w:t>
+          <w:rFonts w:ascii="Calibri" w:hAnsi="Calibri" w:cs="Consolas"/>
+          <w:color w:val="262626"/>
+        </w:rPr>
+        <w:t xml:space="preserve"> supports thousand of jobs (millions of SUs</w:t>
+      </w:r>
+      <w:r>
+        <w:rPr>
+          <w:rFonts w:ascii="Calibri" w:hAnsi="Calibri" w:cs="Consolas"/>
+          <w:color w:val="262626"/>
+        </w:rPr>
+        <w:t>) and</w:t>
+      </w:r>
+      <w:r>
+        <w:rPr>
+          <w:rFonts w:ascii="Calibri" w:hAnsi="Calibri" w:cs="Consolas"/>
+          <w:color w:val="262626"/>
+        </w:rPr>
+        <w:t xml:space="preserve"> has been at the heart of two recent and successful ECSS projects. It has been used by a wi</w:t>
+      </w:r>
+      <w:r>
+        <w:rPr>
+          <w:rFonts w:ascii="Calibri" w:hAnsi="Calibri" w:cs="Consolas"/>
+          <w:color w:val="262626"/>
+        </w:rPr>
+        <w:t xml:space="preserve">de range of application types -- </w:t>
+      </w:r>
+      <w:r>
+        <w:rPr>
+          <w:rFonts w:ascii="Calibri" w:hAnsi="Calibri" w:cs="Consolas"/>
+          <w:color w:val="262626"/>
+        </w:rPr>
+        <w:t>ranging from Computational Chemistry applications (uncoupled ensembles) to loosely coupled applications.</w:t>
       </w:r>
     </w:p>
     <w:p>
       <w:pPr>
         <w:jc w:val="both"/>
         <w:rPr>
-          <w:rFonts w:asciiTheme="majorHAnsi" w:hAnsiTheme="majorHAnsi" w:cs="CMR9"/>
+          <w:rFonts w:ascii="Helvetica Neue" w:hAnsi="Helvetica Neue" w:cs="Helvetica Neue"/>
+          <w:color w:val="262626"/>
         </w:rPr>
       </w:pPr>
     </w:p>
@@ -281,188 +394,64 @@
       <w:proofErr w:type="spellStart"/>
       <w:r>
         <w:rPr>
-          <w:rFonts w:asciiTheme="majorHAnsi" w:hAnsiTheme="majorHAnsi" w:cs="CMR9"/>
+          <w:rFonts w:asciiTheme="majorHAnsi" w:hAnsiTheme="majorHAnsi" w:cs="Helvetica Neue"/>
+          <w:color w:val="262626"/>
         </w:rPr>
         <w:t>BigJob</w:t>
       </w:r>
       <w:proofErr w:type="spellEnd"/>
       <w:r>
         <w:rPr>
-          <w:rFonts w:asciiTheme="majorHAnsi" w:hAnsiTheme="majorHAnsi" w:cs="CMR9"/>
-        </w:rPr>
-        <w:t xml:space="preserve"> have seen their widest usage across the heterogeneous resources that XSEDE provides. Simple installation into user space on any resource that supports Python &gt;2.6 makes the uptake of </w:t>
+          <w:rFonts w:asciiTheme="majorHAnsi" w:hAnsiTheme="majorHAnsi" w:cs="Helvetica Neue"/>
+          <w:color w:val="262626"/>
+        </w:rPr>
+        <w:t xml:space="preserve"> is a reference implementation of the P* Model of Pilot-Jobs. </w:t>
+      </w:r>
+      <w:r>
+        <w:rPr>
+          <w:rFonts w:asciiTheme="majorHAnsi" w:hAnsiTheme="majorHAnsi" w:cs="Helvetica Neue"/>
+          <w:color w:val="262626"/>
+        </w:rPr>
+        <w:t xml:space="preserve">Pilot-Jobs support the decoupling of workload submission from resource assignment. </w:t>
       </w:r>
       <w:proofErr w:type="spellStart"/>
       <w:r>
         <w:rPr>
-          <w:rFonts w:asciiTheme="majorHAnsi" w:hAnsiTheme="majorHAnsi" w:cs="CMR9"/>
+          <w:rFonts w:asciiTheme="majorHAnsi" w:hAnsiTheme="majorHAnsi" w:cs="Helvetica Neue"/>
+          <w:color w:val="262626"/>
         </w:rPr>
         <w:t>BigJob</w:t>
       </w:r>
       <w:proofErr w:type="spellEnd"/>
       <w:r>
         <w:rPr>
-          <w:rFonts w:asciiTheme="majorHAnsi" w:hAnsiTheme="majorHAnsi" w:cs="CMR9"/>
-        </w:rPr>
-        <w:t xml:space="preserve"> virtually</w:t>
-      </w:r>
-      <w:r>
-        <w:rPr>
-          <w:rFonts w:asciiTheme="majorHAnsi" w:hAnsiTheme="majorHAnsi" w:cs="CMR9"/>
-        </w:rPr>
-        <w:t xml:space="preserve"> </w:t>
+          <w:rFonts w:asciiTheme="majorHAnsi" w:hAnsiTheme="majorHAnsi" w:cs="Helvetica Neue"/>
+          <w:color w:val="262626"/>
+        </w:rPr>
+        <w:t xml:space="preserve"> and its data-management layer (</w:t>
       </w:r>
       <w:proofErr w:type="spellStart"/>
       <w:r>
         <w:rPr>
-          <w:rFonts w:asciiTheme="majorHAnsi" w:hAnsiTheme="majorHAnsi" w:cs="CMR9"/>
-        </w:rPr>
-        <w:t>seemless</w:t>
+          <w:rFonts w:asciiTheme="majorHAnsi" w:hAnsiTheme="majorHAnsi" w:cs="Helvetica Neue"/>
+          <w:color w:val="262626"/>
+        </w:rPr>
+        <w:t>BigData</w:t>
       </w:r>
       <w:proofErr w:type="spellEnd"/>
       <w:r>
         <w:rPr>
-          <w:rFonts w:asciiTheme="majorHAnsi" w:hAnsiTheme="majorHAnsi" w:cs="CMR9"/>
-        </w:rPr>
-        <w:t>.</w:t>
-      </w:r>
-      <w:r>
-        <w:rPr>
-          <w:rFonts w:asciiTheme="majorHAnsi" w:hAnsiTheme="majorHAnsi" w:cs="CMR9"/>
-        </w:rPr>
-        <w:t xml:space="preserve"> </w:t>
-      </w:r>
-      <w:proofErr w:type="spellStart"/>
-      <w:r>
-        <w:rPr>
-          <w:rFonts w:ascii="Calibri" w:hAnsi="Calibri" w:cs="Consolas"/>
-          <w:color w:val="262626"/>
-        </w:rPr>
-        <w:t>BigJob</w:t>
-      </w:r>
-      <w:proofErr w:type="spellEnd"/>
-      <w:r>
-        <w:rPr>
-          <w:rFonts w:ascii="Calibri" w:hAnsi="Calibri" w:cs="Consolas"/>
-          <w:color w:val="262626"/>
-        </w:rPr>
-        <w:t xml:space="preserve"> supports thousand of jobs (millions of SUs</w:t>
-      </w:r>
-      <w:r>
-        <w:rPr>
-          <w:rFonts w:ascii="Calibri" w:hAnsi="Calibri" w:cs="Consolas"/>
-          <w:color w:val="262626"/>
-        </w:rPr>
-        <w:t>) and</w:t>
-      </w:r>
-      <w:r>
-        <w:rPr>
-          <w:rFonts w:ascii="Calibri" w:hAnsi="Calibri" w:cs="Consolas"/>
-          <w:color w:val="262626"/>
-        </w:rPr>
-        <w:t xml:space="preserve"> has been at the heart of two recent and successful ECSS projects. It has been used by a wi</w:t>
-      </w:r>
-      <w:r>
-        <w:rPr>
-          <w:rFonts w:ascii="Calibri" w:hAnsi="Calibri" w:cs="Consolas"/>
-          <w:color w:val="262626"/>
-        </w:rPr>
-        <w:t xml:space="preserve">de range of application types -- </w:t>
-      </w:r>
-      <w:r>
-        <w:rPr>
-          <w:rFonts w:ascii="Calibri" w:hAnsi="Calibri" w:cs="Consolas"/>
-          <w:color w:val="262626"/>
-        </w:rPr>
-        <w:t>ranging from Computational Chemistry applications (uncoupled ensembles) to loosely coupled applications.</w:t>
-      </w:r>
-    </w:p>
-    <w:p>
-      <w:pPr>
-        <w:jc w:val="both"/>
-        <w:rPr>
-          <w:rFonts w:ascii="Helvetica Neue" w:hAnsi="Helvetica Neue" w:cs="Helvetica Neue"/>
-          <w:color w:val="262626"/>
-        </w:rPr>
-      </w:pPr>
-    </w:p>
-    <w:p>
-      <w:pPr>
-        <w:jc w:val="both"/>
-        <w:rPr>
-          <w:rFonts w:asciiTheme="majorHAnsi" w:hAnsiTheme="majorHAnsi" w:cs="CMR9"/>
-        </w:rPr>
-      </w:pPr>
-      <w:proofErr w:type="spellStart"/>
-      <w:r>
-        <w:rPr>
           <w:rFonts w:asciiTheme="majorHAnsi" w:hAnsiTheme="majorHAnsi" w:cs="Helvetica Neue"/>
           <w:color w:val="262626"/>
         </w:rPr>
-        <w:t>BigJob</w:t>
-      </w:r>
-      <w:proofErr w:type="spellEnd"/>
+        <w:t xml:space="preserve">) </w:t>
+      </w:r>
       <w:r>
         <w:rPr>
           <w:rFonts w:asciiTheme="majorHAnsi" w:hAnsiTheme="majorHAnsi" w:cs="Helvetica Neue"/>
           <w:color w:val="262626"/>
         </w:rPr>
-        <w:t xml:space="preserve"> is a reference implementation of the P* Model of Pilot-Jobs. </w:t>
-      </w:r>
-      <w:r>
-        <w:rPr>
-          <w:rFonts w:asciiTheme="majorHAnsi" w:hAnsiTheme="majorHAnsi" w:cs="Helvetica Neue"/>
-          <w:color w:val="262626"/>
-        </w:rPr>
-        <w:t xml:space="preserve">Pilot-Jobs support the decoupling of workload submission from resource assignment. </w:t>
-      </w:r>
-      <w:proofErr w:type="spellStart"/>
-      <w:r>
-        <w:rPr>
-          <w:rFonts w:asciiTheme="majorHAnsi" w:hAnsiTheme="majorHAnsi" w:cs="Helvetica Neue"/>
-          <w:color w:val="262626"/>
-        </w:rPr>
-        <w:t>BigJob</w:t>
-      </w:r>
-      <w:proofErr w:type="spellEnd"/>
-      <w:r>
-        <w:rPr>
-          <w:rFonts w:asciiTheme="majorHAnsi" w:hAnsiTheme="majorHAnsi" w:cs="Helvetica Neue"/>
-          <w:color w:val="262626"/>
-        </w:rPr>
-        <w:t xml:space="preserve"> and its data-management layer (</w:t>
-      </w:r>
-      <w:proofErr w:type="spellStart"/>
-      <w:r>
-        <w:rPr>
-          <w:rFonts w:asciiTheme="majorHAnsi" w:hAnsiTheme="majorHAnsi" w:cs="Helvetica Neue"/>
-          <w:color w:val="262626"/>
-        </w:rPr>
-        <w:t>BigData</w:t>
-      </w:r>
-      <w:proofErr w:type="spellEnd"/>
-      <w:proofErr w:type="gramStart"/>
-      <w:r>
-        <w:rPr>
-          <w:rFonts w:asciiTheme="majorHAnsi" w:hAnsiTheme="majorHAnsi" w:cs="Helvetica Neue"/>
-          <w:color w:val="262626"/>
-        </w:rPr>
-        <w:t xml:space="preserve">) </w:t>
-      </w:r>
-      <w:r>
-        <w:rPr>
-          <w:rFonts w:asciiTheme="majorHAnsi" w:hAnsiTheme="majorHAnsi" w:cs="Helvetica Neue"/>
-          <w:color w:val="262626"/>
-        </w:rPr>
-        <w:t xml:space="preserve"> address</w:t>
-      </w:r>
-      <w:proofErr w:type="gramEnd"/>
-      <w:r>
-        <w:rPr>
-          <w:rFonts w:asciiTheme="majorHAnsi" w:hAnsiTheme="majorHAnsi" w:cs="Helvetica Neue"/>
-          <w:color w:val="262626"/>
-        </w:rPr>
-        <w:t xml:space="preserve"> the fundamental challenges of co-placement and scheduling of data and compute in heterogeneous and distributed environments with interoperability and extensibility as first-order concerns.</w:t>
+        <w:t>address the fundamental challenges of co-placement and scheduling of data and compute in heterogeneous and distributed environments with interoperability and extensibility as first-order concerns.</w:t>
       </w:r>
       <w:r>
         <w:rPr>
@@ -569,7 +558,7 @@
           <w:color w:val="1A1A1A"/>
         </w:rPr>
       </w:pPr>
-      <w:hyperlink r:id="rId4" w:history="1">
+      <w:hyperlink r:id="rId6" w:history="1">
         <w:r>
           <w:rPr>
             <w:rStyle w:val="Hyperlink"/>
@@ -667,16 +656,8 @@
           <w:szCs w:val="26"/>
         </w:rPr>
       </w:pPr>
-      <w:r>
-        <w:rPr>
-          <w:rFonts w:ascii="Arial" w:hAnsi="Arial" w:cs="Arial"/>
-          <w:b/>
-          <w:color w:val="1A1A1A"/>
-          <w:sz w:val="26"/>
-          <w:szCs w:val="26"/>
-        </w:rPr>
-        <w:t>Agenda:</w:t>
-      </w:r>
+      <w:bookmarkStart w:id="0" w:name="_GoBack"/>
+      <w:bookmarkEnd w:id="0"/>
     </w:p>
     <w:p>
       <w:pPr>
@@ -687,14 +668,19 @@
         <w:rPr>
           <w:rFonts w:ascii="Consolas" w:hAnsi="Consolas" w:cs="Consolas"/>
           <w:color w:val="262626"/>
-        </w:rPr>
-      </w:pPr>
-      <w:r>
-        <w:rPr>
-          <w:rFonts w:ascii="Consolas" w:hAnsi="Consolas" w:cs="Consolas"/>
-          <w:color w:val="262626"/>
-        </w:rPr>
-        <w:t> -  The basic concepts behind Pilot-Jobs</w:t>
+          <w:sz w:val="36"/>
+          <w:szCs w:val="36"/>
+        </w:rPr>
+      </w:pPr>
+      <w:r>
+        <w:rPr>
+          <w:rFonts w:ascii="Consolas" w:hAnsi="Consolas" w:cs="Consolas"/>
+          <w:color w:val="262626"/>
+          <w:sz w:val="36"/>
+          <w:szCs w:val="36"/>
+        </w:rPr>
+        <w:lastRenderedPageBreak/>
+        <w:t>Agenda</w:t>
       </w:r>
     </w:p>
     <w:p>
@@ -706,14 +692,32 @@
         <w:rPr>
           <w:rFonts w:ascii="Consolas" w:hAnsi="Consolas" w:cs="Consolas"/>
           <w:color w:val="262626"/>
-        </w:rPr>
-      </w:pPr>
-      <w:r>
-        <w:rPr>
-          <w:rFonts w:ascii="Consolas" w:hAnsi="Consolas" w:cs="Consolas"/>
-          <w:color w:val="262626"/>
-        </w:rPr>
-        <w:t xml:space="preserve"> -  Several Science Exemplars that routinely use </w:t>
+          <w:sz w:val="36"/>
+          <w:szCs w:val="36"/>
+        </w:rPr>
+      </w:pPr>
+    </w:p>
+    <w:p>
+      <w:pPr>
+        <w:widowControl w:val="0"/>
+        <w:numPr>
+          <w:ilvl w:val="0"/>
+          <w:numId w:val="1"/>
+        </w:numPr>
+        <w:autoSpaceDE w:val="0"/>
+        <w:autoSpaceDN w:val="0"/>
+        <w:adjustRightInd w:val="0"/>
+        <w:rPr>
+          <w:rFonts w:ascii="Consolas" w:hAnsi="Consolas" w:cs="Consolas"/>
+          <w:color w:val="262626"/>
+        </w:rPr>
+      </w:pPr>
+      <w:r>
+        <w:rPr>
+          <w:rFonts w:ascii="Consolas" w:hAnsi="Consolas" w:cs="Consolas"/>
+          <w:color w:val="262626"/>
+        </w:rPr>
+        <w:t xml:space="preserve">Introduction and Overview to </w:t>
       </w:r>
       <w:proofErr w:type="spellStart"/>
       <w:r>
@@ -729,7 +733,53 @@
           <w:rFonts w:ascii="Consolas" w:hAnsi="Consolas" w:cs="Consolas"/>
           <w:color w:val="262626"/>
         </w:rPr>
-        <w:t xml:space="preserve"> and </w:t>
+        <w:t xml:space="preserve"> [1 hour]</w:t>
+      </w:r>
+    </w:p>
+    <w:p>
+      <w:pPr>
+        <w:widowControl w:val="0"/>
+        <w:numPr>
+          <w:ilvl w:val="0"/>
+          <w:numId w:val="1"/>
+        </w:numPr>
+        <w:autoSpaceDE w:val="0"/>
+        <w:autoSpaceDN w:val="0"/>
+        <w:adjustRightInd w:val="0"/>
+        <w:rPr>
+          <w:rFonts w:ascii="Consolas" w:hAnsi="Consolas" w:cs="Consolas"/>
+          <w:color w:val="262626"/>
+        </w:rPr>
+      </w:pPr>
+      <w:r>
+        <w:rPr>
+          <w:rFonts w:ascii="Consolas" w:hAnsi="Consolas" w:cs="Consolas"/>
+          <w:color w:val="262626"/>
+        </w:rPr>
+        <w:t>Hands-On Session [2 hours]</w:t>
+      </w:r>
+    </w:p>
+    <w:p>
+      <w:pPr>
+        <w:widowControl w:val="0"/>
+        <w:numPr>
+          <w:ilvl w:val="1"/>
+          <w:numId w:val="1"/>
+        </w:numPr>
+        <w:autoSpaceDE w:val="0"/>
+        <w:autoSpaceDN w:val="0"/>
+        <w:adjustRightInd w:val="0"/>
+        <w:rPr>
+          <w:rFonts w:ascii="Consolas" w:hAnsi="Consolas" w:cs="Consolas"/>
+          <w:color w:val="262626"/>
+        </w:rPr>
+      </w:pPr>
+      <w:r>
+        <w:rPr>
+          <w:rFonts w:ascii="Consolas" w:hAnsi="Consolas" w:cs="Consolas"/>
+          <w:color w:val="262626"/>
+        </w:rPr>
+        <w:t xml:space="preserve">Installing </w:t>
       </w:r>
       <w:proofErr w:type="spellStart"/>
       <w:r>
@@ -737,16 +787,142 @@
           <w:rFonts w:ascii="Consolas" w:hAnsi="Consolas" w:cs="Consolas"/>
           <w:color w:val="262626"/>
         </w:rPr>
-        <w:t>BigData</w:t>
+        <w:t>BigJob</w:t>
       </w:r>
       <w:proofErr w:type="spellEnd"/>
-      <w:r>
-        <w:rPr>
-          <w:rFonts w:ascii="Consolas" w:hAnsi="Consolas" w:cs="Consolas"/>
-          <w:color w:val="262626"/>
-        </w:rPr>
-        <w:t xml:space="preserve"> on XSEDE for extreme-scale science</w:t>
-      </w:r>
+    </w:p>
+    <w:p>
+      <w:pPr>
+        <w:widowControl w:val="0"/>
+        <w:numPr>
+          <w:ilvl w:val="1"/>
+          <w:numId w:val="1"/>
+        </w:numPr>
+        <w:autoSpaceDE w:val="0"/>
+        <w:autoSpaceDN w:val="0"/>
+        <w:adjustRightInd w:val="0"/>
+        <w:rPr>
+          <w:rFonts w:ascii="Consolas" w:hAnsi="Consolas" w:cs="Consolas"/>
+          <w:color w:val="262626"/>
+        </w:rPr>
+      </w:pPr>
+      <w:r>
+        <w:rPr>
+          <w:rFonts w:ascii="Consolas" w:hAnsi="Consolas" w:cs="Consolas"/>
+          <w:color w:val="262626"/>
+        </w:rPr>
+        <w:t xml:space="preserve">Writing your First </w:t>
+      </w:r>
+      <w:proofErr w:type="spellStart"/>
+      <w:r>
+        <w:rPr>
+          <w:rFonts w:ascii="Consolas" w:hAnsi="Consolas" w:cs="Consolas"/>
+          <w:color w:val="262626"/>
+        </w:rPr>
+        <w:t>BigJob</w:t>
+      </w:r>
+      <w:proofErr w:type="spellEnd"/>
+      <w:r>
+        <w:rPr>
+          <w:rFonts w:ascii="Consolas" w:hAnsi="Consolas" w:cs="Consolas"/>
+          <w:color w:val="262626"/>
+        </w:rPr>
+        <w:t xml:space="preserve"> Script</w:t>
+      </w:r>
+    </w:p>
+    <w:p>
+      <w:pPr>
+        <w:widowControl w:val="0"/>
+        <w:numPr>
+          <w:ilvl w:val="1"/>
+          <w:numId w:val="1"/>
+        </w:numPr>
+        <w:autoSpaceDE w:val="0"/>
+        <w:autoSpaceDN w:val="0"/>
+        <w:adjustRightInd w:val="0"/>
+        <w:rPr>
+          <w:rFonts w:ascii="Consolas" w:hAnsi="Consolas" w:cs="Consolas"/>
+          <w:color w:val="262626"/>
+        </w:rPr>
+      </w:pPr>
+      <w:r>
+        <w:rPr>
+          <w:rFonts w:ascii="Consolas" w:hAnsi="Consolas" w:cs="Consolas"/>
+          <w:color w:val="262626"/>
+        </w:rPr>
+        <w:t xml:space="preserve">Running </w:t>
+      </w:r>
+      <w:proofErr w:type="spellStart"/>
+      <w:r>
+        <w:rPr>
+          <w:rFonts w:ascii="Consolas" w:hAnsi="Consolas" w:cs="Consolas"/>
+          <w:color w:val="262626"/>
+        </w:rPr>
+        <w:t>BigJob</w:t>
+      </w:r>
+      <w:proofErr w:type="spellEnd"/>
+      <w:r>
+        <w:rPr>
+          <w:rFonts w:ascii="Consolas" w:hAnsi="Consolas" w:cs="Consolas"/>
+          <w:color w:val="262626"/>
+        </w:rPr>
+        <w:t xml:space="preserve"> on XSEDE resources</w:t>
+      </w:r>
+    </w:p>
+    <w:p>
+      <w:pPr>
+        <w:widowControl w:val="0"/>
+        <w:numPr>
+          <w:ilvl w:val="1"/>
+          <w:numId w:val="1"/>
+        </w:numPr>
+        <w:autoSpaceDE w:val="0"/>
+        <w:autoSpaceDN w:val="0"/>
+        <w:adjustRightInd w:val="0"/>
+        <w:rPr>
+          <w:rFonts w:ascii="Consolas" w:hAnsi="Consolas" w:cs="Consolas"/>
+          <w:color w:val="262626"/>
+        </w:rPr>
+      </w:pPr>
+      <w:r>
+        <w:rPr>
+          <w:rFonts w:ascii="Consolas" w:hAnsi="Consolas" w:cs="Consolas"/>
+          <w:color w:val="262626"/>
+        </w:rPr>
+        <w:t>Working with Data Staging</w:t>
+      </w:r>
+    </w:p>
+    <w:p>
+      <w:pPr>
+        <w:widowControl w:val="0"/>
+        <w:numPr>
+          <w:ilvl w:val="1"/>
+          <w:numId w:val="1"/>
+        </w:numPr>
+        <w:autoSpaceDE w:val="0"/>
+        <w:autoSpaceDN w:val="0"/>
+        <w:adjustRightInd w:val="0"/>
+        <w:rPr>
+          <w:rFonts w:ascii="Consolas" w:hAnsi="Consolas" w:cs="Consolas"/>
+          <w:color w:val="262626"/>
+        </w:rPr>
+      </w:pPr>
+      <w:r>
+        <w:rPr>
+          <w:rFonts w:ascii="Consolas" w:hAnsi="Consolas" w:cs="Consolas"/>
+          <w:color w:val="262626"/>
+        </w:rPr>
+        <w:t xml:space="preserve">Advanced Workflows using </w:t>
+      </w:r>
+      <w:proofErr w:type="spellStart"/>
+      <w:r>
+        <w:rPr>
+          <w:rFonts w:ascii="Consolas" w:hAnsi="Consolas" w:cs="Consolas"/>
+          <w:color w:val="262626"/>
+        </w:rPr>
+        <w:t>BigJob</w:t>
+      </w:r>
+      <w:proofErr w:type="spellEnd"/>
     </w:p>
     <w:p>
       <w:pPr>
@@ -754,175 +930,168 @@
         <w:autoSpaceDE w:val="0"/>
         <w:autoSpaceDN w:val="0"/>
         <w:adjustRightInd w:val="0"/>
-        <w:rPr>
-          <w:rFonts w:ascii="Consolas" w:hAnsi="Consolas" w:cs="Consolas"/>
-          <w:color w:val="262626"/>
-        </w:rPr>
-      </w:pPr>
-      <w:r>
-        <w:rPr>
-          <w:rFonts w:ascii="Consolas" w:hAnsi="Consolas" w:cs="Consolas"/>
-          <w:color w:val="262626"/>
-        </w:rPr>
-        <w:t xml:space="preserve"> -  Introduction on how to use </w:t>
-      </w:r>
-      <w:proofErr w:type="spellStart"/>
-      <w:r>
-        <w:rPr>
-          <w:rFonts w:ascii="Consolas" w:hAnsi="Consolas" w:cs="Consolas"/>
-          <w:color w:val="262626"/>
-        </w:rPr>
-        <w:t>BigJob/BigData</w:t>
-      </w:r>
-      <w:proofErr w:type="spellEnd"/>
-    </w:p>
-    <w:p>
-      <w:pPr>
-        <w:widowControl w:val="0"/>
-        <w:autoSpaceDE w:val="0"/>
-        <w:autoSpaceDN w:val="0"/>
-        <w:adjustRightInd w:val="0"/>
-        <w:rPr>
-          <w:rFonts w:ascii="Consolas" w:hAnsi="Consolas" w:cs="Consolas"/>
-          <w:color w:val="262626"/>
-        </w:rPr>
-      </w:pPr>
-      <w:r>
-        <w:rPr>
-          <w:rFonts w:ascii="Consolas" w:hAnsi="Consolas" w:cs="Consolas"/>
-          <w:color w:val="262626"/>
-        </w:rPr>
-        <w:t xml:space="preserve"> -  How to use </w:t>
-      </w:r>
-      <w:proofErr w:type="spellStart"/>
-      <w:r>
-        <w:rPr>
-          <w:rFonts w:ascii="Consolas" w:hAnsi="Consolas" w:cs="Consolas"/>
-          <w:color w:val="262626"/>
-        </w:rPr>
-        <w:t>BigJob/BigData</w:t>
-      </w:r>
-      <w:proofErr w:type="spellEnd"/>
-      <w:r>
-        <w:rPr>
-          <w:rFonts w:ascii="Consolas" w:hAnsi="Consolas" w:cs="Consolas"/>
-          <w:color w:val="262626"/>
-        </w:rPr>
-        <w:t xml:space="preserve"> on XSEDE</w:t>
-      </w:r>
-    </w:p>
-    <w:p>
-      <w:pPr>
-        <w:widowControl w:val="0"/>
-        <w:autoSpaceDE w:val="0"/>
-        <w:autoSpaceDN w:val="0"/>
-        <w:adjustRightInd w:val="0"/>
-        <w:rPr>
-          <w:rFonts w:ascii="Consolas" w:hAnsi="Consolas" w:cs="Consolas"/>
-          <w:color w:val="262626"/>
-        </w:rPr>
-      </w:pPr>
-      <w:r>
-        <w:rPr>
-          <w:rFonts w:ascii="Consolas" w:hAnsi="Consolas" w:cs="Consolas"/>
-          <w:color w:val="262626"/>
-        </w:rPr>
-        <w:t> -  How to program and cu</w:t>
-      </w:r>
-      <w:r>
-        <w:rPr>
-          <w:rFonts w:ascii="Consolas" w:hAnsi="Consolas" w:cs="Consolas"/>
-          <w:color w:val="262626"/>
-        </w:rPr>
-        <w:t xml:space="preserve">stomize </w:t>
-      </w:r>
-      <w:proofErr w:type="spellStart"/>
-      <w:r>
-        <w:rPr>
-          <w:rFonts w:ascii="Consolas" w:hAnsi="Consolas" w:cs="Consolas"/>
-          <w:color w:val="262626"/>
-        </w:rPr>
-        <w:t>BigJob</w:t>
-      </w:r>
-      <w:proofErr w:type="spellEnd"/>
-      <w:r>
-        <w:rPr>
-          <w:rFonts w:ascii="Consolas" w:hAnsi="Consolas" w:cs="Consolas"/>
-          <w:color w:val="262626"/>
-        </w:rPr>
-        <w:t xml:space="preserve"> for your needs; </w:t>
-      </w:r>
-      <w:r>
-        <w:rPr>
-          <w:rFonts w:ascii="Consolas" w:hAnsi="Consolas" w:cs="Consolas"/>
-          <w:color w:val="262626"/>
-        </w:rPr>
-        <w:t xml:space="preserve">Building Frameworks using </w:t>
-      </w:r>
-      <w:proofErr w:type="spellStart"/>
-      <w:r>
-        <w:rPr>
-          <w:rFonts w:ascii="Consolas" w:hAnsi="Consolas" w:cs="Consolas"/>
-          <w:color w:val="262626"/>
-        </w:rPr>
-        <w:t>BigJob</w:t>
-      </w:r>
-      <w:proofErr w:type="spellEnd"/>
-    </w:p>
-    <w:p>
-      <w:r>
-        <w:rPr>
-          <w:rFonts w:ascii="Consolas" w:hAnsi="Consolas" w:cs="Consolas"/>
-          <w:color w:val="262626"/>
-        </w:rPr>
-        <w:t xml:space="preserve"> -  Advanced Concepts and Application level </w:t>
-      </w:r>
-      <w:proofErr w:type="gramStart"/>
-      <w:r>
-        <w:rPr>
-          <w:rFonts w:ascii="Consolas" w:hAnsi="Consolas" w:cs="Consolas"/>
-          <w:color w:val="262626"/>
-        </w:rPr>
-        <w:t>Scheduling using</w:t>
-      </w:r>
-      <w:proofErr w:type="gramEnd"/>
-      <w:r>
-        <w:rPr>
-          <w:rFonts w:ascii="Consolas" w:hAnsi="Consolas" w:cs="Consolas"/>
-          <w:color w:val="262626"/>
-        </w:rPr>
-        <w:t xml:space="preserve"> </w:t>
-      </w:r>
-      <w:proofErr w:type="spellStart"/>
-      <w:r>
-        <w:rPr>
-          <w:rFonts w:ascii="Consolas" w:hAnsi="Consolas" w:cs="Consolas"/>
-          <w:color w:val="262626"/>
-        </w:rPr>
-        <w:t>BigJ</w:t>
-      </w:r>
-      <w:bookmarkStart w:id="0" w:name="_GoBack"/>
-      <w:bookmarkEnd w:id="0"/>
-      <w:r>
-        <w:rPr>
-          <w:rFonts w:ascii="Consolas" w:hAnsi="Consolas" w:cs="Consolas"/>
-          <w:color w:val="262626"/>
-        </w:rPr>
-        <w:t>ob</w:t>
-      </w:r>
-      <w:proofErr w:type="spellEnd"/>
+      </w:pPr>
     </w:p>
     <w:sectPr>
       <w:pgSz w:w="12240" w:h="15840"/>
-      <w:pgMar w:top="1440" w:right="1800" w:bottom="1440" w:left="1800" w:gutter="0"/>
+      <w:pgMar w:top="1440" w:right="1800" w:bottom="1440" w:left="1800" w:header="720" w:footer="720" w:gutter="0"/>
+      <w:cols w:space="720"/>
       <w:docGrid w:linePitch="360"/>
     </w:sectPr>
   </w:body>
 </w:document>
 </file>
 
+<file path=word/numbering.xml><?xml version="1.0" encoding="utf-8"?>
+<w:numbering xmlns:wpc="http://schemas.microsoft.com/office/word/2010/wordprocessingCanvas" xmlns:mo="http://schemas.microsoft.com/office/mac/office/2008/main" xmlns:mc="http://schemas.openxmlformats.org/markup-compatibility/2006" xmlns:mv="urn:schemas-microsoft-com:mac:vml" xmlns:o="urn:schemas-microsoft-com:office:office" xmlns:r="http://schemas.openxmlformats.org/officeDocument/2006/relationships" xmlns:m="http://schemas.openxmlformats.org/officeDocument/2006/math" xmlns:v="urn:schemas-microsoft-com:vml" xmlns:wp14="http://schemas.microsoft.com/office/word/2010/wordprocessingDrawing" xmlns:wp="http://schemas.openxmlformats.org/drawingml/2006/wordprocessingDrawing" xmlns:w10="urn:schemas-microsoft-com:office:word" xmlns:w="http://schemas.openxmlformats.org/wordprocessingml/2006/main" xmlns:w14="http://schemas.microsoft.com/office/word/2010/wordml" xmlns:wpg="http://schemas.microsoft.com/office/word/2010/wordprocessingGroup" xmlns:wpi="http://schemas.microsoft.com/office/word/2010/wordprocessingInk" xmlns:wne="http://schemas.microsoft.com/office/word/2006/wordml" xmlns:wps="http://schemas.microsoft.com/office/word/2010/wordprocessingShape" mc:Ignorable="w14 wp14">
+  <w:abstractNum w:abstractNumId="0">
+    <w:nsid w:val="03CC6560"/>
+    <w:multiLevelType w:val="hybridMultilevel"/>
+    <w:tmpl w:val="A71EBC2A"/>
+    <w:lvl w:ilvl="0" w:tplc="4C5CB39E">
+      <w:start w:val="1"/>
+      <w:numFmt w:val="bullet"/>
+      <w:lvlText w:val=""/>
+      <w:lvlJc w:val="left"/>
+      <w:pPr>
+        <w:tabs>
+          <w:tab w:val="num" w:pos="720"/>
+        </w:tabs>
+        <w:ind w:left="720" w:hanging="360"/>
+      </w:pPr>
+      <w:rPr>
+        <w:rFonts w:ascii="Wingdings 2" w:hAnsi="Wingdings 2" w:hint="default"/>
+      </w:rPr>
+    </w:lvl>
+    <w:lvl w:ilvl="1" w:tplc="60B69E1E">
+      <w:start w:val="-16377"/>
+      <w:numFmt w:val="bullet"/>
+      <w:lvlText w:val=""/>
+      <w:lvlJc w:val="left"/>
+      <w:pPr>
+        <w:tabs>
+          <w:tab w:val="num" w:pos="1440"/>
+        </w:tabs>
+        <w:ind w:left="1440" w:hanging="360"/>
+      </w:pPr>
+      <w:rPr>
+        <w:rFonts w:ascii="Wingdings 2" w:hAnsi="Wingdings 2" w:hint="default"/>
+      </w:rPr>
+    </w:lvl>
+    <w:lvl w:ilvl="2" w:tplc="6F069B8E" w:tentative="1">
+      <w:start w:val="1"/>
+      <w:numFmt w:val="bullet"/>
+      <w:lvlText w:val=""/>
+      <w:lvlJc w:val="left"/>
+      <w:pPr>
+        <w:tabs>
+          <w:tab w:val="num" w:pos="2160"/>
+        </w:tabs>
+        <w:ind w:left="2160" w:hanging="360"/>
+      </w:pPr>
+      <w:rPr>
+        <w:rFonts w:ascii="Wingdings 2" w:hAnsi="Wingdings 2" w:hint="default"/>
+      </w:rPr>
+    </w:lvl>
+    <w:lvl w:ilvl="3" w:tplc="2F703C0E" w:tentative="1">
+      <w:start w:val="1"/>
+      <w:numFmt w:val="bullet"/>
+      <w:lvlText w:val=""/>
+      <w:lvlJc w:val="left"/>
+      <w:pPr>
+        <w:tabs>
+          <w:tab w:val="num" w:pos="2880"/>
+        </w:tabs>
+        <w:ind w:left="2880" w:hanging="360"/>
+      </w:pPr>
+      <w:rPr>
+        <w:rFonts w:ascii="Wingdings 2" w:hAnsi="Wingdings 2" w:hint="default"/>
+      </w:rPr>
+    </w:lvl>
+    <w:lvl w:ilvl="4" w:tplc="47C6016E" w:tentative="1">
+      <w:start w:val="1"/>
+      <w:numFmt w:val="bullet"/>
+      <w:lvlText w:val=""/>
+      <w:lvlJc w:val="left"/>
+      <w:pPr>
+        <w:tabs>
+          <w:tab w:val="num" w:pos="3600"/>
+        </w:tabs>
+        <w:ind w:left="3600" w:hanging="360"/>
+      </w:pPr>
+      <w:rPr>
+        <w:rFonts w:ascii="Wingdings 2" w:hAnsi="Wingdings 2" w:hint="default"/>
+      </w:rPr>
+    </w:lvl>
+    <w:lvl w:ilvl="5" w:tplc="4574C314" w:tentative="1">
+      <w:start w:val="1"/>
+      <w:numFmt w:val="bullet"/>
+      <w:lvlText w:val=""/>
+      <w:lvlJc w:val="left"/>
+      <w:pPr>
+        <w:tabs>
+          <w:tab w:val="num" w:pos="4320"/>
+        </w:tabs>
+        <w:ind w:left="4320" w:hanging="360"/>
+      </w:pPr>
+      <w:rPr>
+        <w:rFonts w:ascii="Wingdings 2" w:hAnsi="Wingdings 2" w:hint="default"/>
+      </w:rPr>
+    </w:lvl>
+    <w:lvl w:ilvl="6" w:tplc="8B1E5F56" w:tentative="1">
+      <w:start w:val="1"/>
+      <w:numFmt w:val="bullet"/>
+      <w:lvlText w:val=""/>
+      <w:lvlJc w:val="left"/>
+      <w:pPr>
+        <w:tabs>
+          <w:tab w:val="num" w:pos="5040"/>
+        </w:tabs>
+        <w:ind w:left="5040" w:hanging="360"/>
+      </w:pPr>
+      <w:rPr>
+        <w:rFonts w:ascii="Wingdings 2" w:hAnsi="Wingdings 2" w:hint="default"/>
+      </w:rPr>
+    </w:lvl>
+    <w:lvl w:ilvl="7" w:tplc="F4C25832" w:tentative="1">
+      <w:start w:val="1"/>
+      <w:numFmt w:val="bullet"/>
+      <w:lvlText w:val=""/>
+      <w:lvlJc w:val="left"/>
+      <w:pPr>
+        <w:tabs>
+          <w:tab w:val="num" w:pos="5760"/>
+        </w:tabs>
+        <w:ind w:left="5760" w:hanging="360"/>
+      </w:pPr>
+      <w:rPr>
+        <w:rFonts w:ascii="Wingdings 2" w:hAnsi="Wingdings 2" w:hint="default"/>
+      </w:rPr>
+    </w:lvl>
+    <w:lvl w:ilvl="8" w:tplc="00E000FC" w:tentative="1">
+      <w:start w:val="1"/>
+      <w:numFmt w:val="bullet"/>
+      <w:lvlText w:val=""/>
+      <w:lvlJc w:val="left"/>
+      <w:pPr>
+        <w:tabs>
+          <w:tab w:val="num" w:pos="6480"/>
+        </w:tabs>
+        <w:ind w:left="6480" w:hanging="360"/>
+      </w:pPr>
+      <w:rPr>
+        <w:rFonts w:ascii="Wingdings 2" w:hAnsi="Wingdings 2" w:hint="default"/>
+      </w:rPr>
+    </w:lvl>
+  </w:abstractNum>
+  <w:num w:numId="1">
+    <w:abstractNumId w:val="0"/>
+  </w:num>
+</w:numbering>
+</file>
+
 <file path=word/styles.xml><?xml version="1.0" encoding="utf-8"?>
-<w:styles xmlns:r="http://schemas.openxmlformats.org/officeDocument/2006/relationships" xmlns:w="http://schemas.openxmlformats.org/wordprocessingml/2006/main">
+<w:styles xmlns:mc="http://schemas.openxmlformats.org/markup-compatibility/2006" xmlns:r="http://schemas.openxmlformats.org/officeDocument/2006/relationships" xmlns:w="http://schemas.openxmlformats.org/wordprocessingml/2006/main" xmlns:w14="http://schemas.microsoft.com/office/word/2010/wordml" mc:Ignorable="w14">
   <w:docDefaults>
     <w:rPrDefault>
       <w:rPr>
@@ -1080,14 +1249,14 @@
   </w:style>
   <w:style w:type="character" w:default="1" w:styleId="DefaultParagraphFont">
     <w:name w:val="Default Paragraph Font"/>
-    <w:semiHidden/>
+    <w:uiPriority w:val="1"/>
     <w:unhideWhenUsed/>
   </w:style>
   <w:style w:type="table" w:default="1" w:styleId="TableNormal">
     <w:name w:val="Normal Table"/>
+    <w:uiPriority w:val="99"/>
     <w:semiHidden/>
     <w:unhideWhenUsed/>
-    <w:qFormat/>
     <w:tblPr>
       <w:tblInd w:w="0" w:type="dxa"/>
       <w:tblCellMar>
@@ -1100,6 +1269,7 @@
   </w:style>
   <w:style w:type="numbering" w:default="1" w:styleId="NoList">
     <w:name w:val="No List"/>
+    <w:uiPriority w:val="99"/>
     <w:semiHidden/>
     <w:unhideWhenUsed/>
   </w:style>

</xml_diff>